<commit_message>
edited SRS for use cases
</commit_message>
<xml_diff>
--- a/TemplateSRS_feature.docx
+++ b/TemplateSRS_feature.docx
@@ -17,6 +17,9 @@
     <w:p>
       <w:pPr>
         <w:pStyle w:val="주제"/>
+        <w:rPr>
+          <w:rFonts w:ascii="Apple SD 산돌고딕 Neo 볼드체" w:cs="Apple SD 산돌고딕 Neo 볼드체" w:hAnsi="Apple SD 산돌고딕 Neo 볼드체" w:eastAsia="Apple SD 산돌고딕 Neo 볼드체"/>
+        </w:rPr>
       </w:pPr>
       <w:r>
         <w:rPr>
@@ -30,10 +33,6 @@
     <w:p>
       <w:pPr>
         <w:pStyle w:val="본문"/>
-        <w:numPr>
-          <w:ilvl w:val="0"/>
-          <w:numId w:val="2"/>
-        </w:numPr>
         <w:bidi w:val="0"/>
       </w:pPr>
       <w:r>
@@ -128,10 +127,6 @@
     <w:p>
       <w:pPr>
         <w:pStyle w:val="본문"/>
-        <w:numPr>
-          <w:ilvl w:val="0"/>
-          <w:numId w:val="2"/>
-        </w:numPr>
         <w:bidi w:val="0"/>
       </w:pPr>
       <w:r>
@@ -226,10 +221,6 @@
     <w:p>
       <w:pPr>
         <w:pStyle w:val="본문"/>
-        <w:numPr>
-          <w:ilvl w:val="0"/>
-          <w:numId w:val="2"/>
-        </w:numPr>
         <w:bidi w:val="0"/>
       </w:pPr>
       <w:r>
@@ -557,9 +548,103 @@
         <w:br w:type="textWrapping"/>
       </w:r>
     </w:p>
+    <w:p>
+      <w:pPr>
+        <w:pStyle w:val="본문"/>
+        <w:bidi w:val="0"/>
+      </w:pPr>
+      <w:r>
+        <w:rPr>
+          <w:rtl w:val="0"/>
+        </w:rPr>
+        <w:t>Appendix</w:t>
+      </w:r>
+    </w:p>
+    <w:p>
+      <w:pPr>
+        <w:pStyle w:val="본문"/>
+        <w:bidi w:val="0"/>
+      </w:pPr>
+      <w:r>
+        <w:rPr>
+          <w:rtl w:val="0"/>
+        </w:rPr>
+        <w:t>Use Cases</w:t>
+      </w:r>
+      <w:r>
+        <w:rPr>
+          <w:rFonts w:ascii="Arial Unicode MS" w:cs="Arial Unicode MS" w:hAnsi="Arial Unicode MS" w:eastAsia="Arial Unicode MS"/>
+          <w:b w:val="0"/>
+          <w:bCs w:val="0"/>
+          <w:i w:val="0"/>
+          <w:iCs w:val="0"/>
+        </w:rPr>
+        <w:br w:type="textWrapping"/>
+      </w:r>
+      <w:r>
+        <w:drawing>
+          <wp:anchor distT="38100" distB="38100" distL="38100" distR="38100" simplePos="0" relativeHeight="251659264" behindDoc="0" locked="0" layoutInCell="1" allowOverlap="1">
+            <wp:simplePos x="0" y="0"/>
+            <wp:positionH relativeFrom="margin">
+              <wp:posOffset>-6350</wp:posOffset>
+            </wp:positionH>
+            <wp:positionV relativeFrom="line">
+              <wp:posOffset>77216</wp:posOffset>
+            </wp:positionV>
+            <wp:extent cx="4617573" cy="5981700"/>
+            <wp:effectExtent l="0" t="0" r="0" b="0"/>
+            <wp:wrapThrough wrapText="bothSides" distL="38100" distR="38100">
+              <wp:wrapPolygon edited="1">
+                <wp:start x="0" y="0"/>
+                <wp:lineTo x="21614" y="0"/>
+                <wp:lineTo x="21614" y="21600"/>
+                <wp:lineTo x="0" y="21600"/>
+                <wp:lineTo x="0" y="0"/>
+              </wp:wrapPolygon>
+            </wp:wrapThrough>
+            <wp:docPr id="1073741825" name="officeArt object"/>
+            <wp:cNvGraphicFramePr/>
+            <a:graphic xmlns:a="http://schemas.openxmlformats.org/drawingml/2006/main">
+              <a:graphicData uri="http://schemas.openxmlformats.org/drawingml/2006/picture">
+                <pic:pic xmlns:pic="http://schemas.openxmlformats.org/drawingml/2006/picture">
+                  <pic:nvPicPr>
+                    <pic:cNvPr id="1073741825" name="스크린샷 2017-04-28 오후 3.39.47.png"/>
+                    <pic:cNvPicPr>
+                      <a:picLocks noChangeAspect="1"/>
+                    </pic:cNvPicPr>
+                  </pic:nvPicPr>
+                  <pic:blipFill>
+                    <a:blip r:embed="rId4">
+                      <a:extLst/>
+                    </a:blip>
+                    <a:stretch>
+                      <a:fillRect/>
+                    </a:stretch>
+                  </pic:blipFill>
+                  <pic:spPr>
+                    <a:xfrm>
+                      <a:off x="0" y="0"/>
+                      <a:ext cx="4617573" cy="5981700"/>
+                    </a:xfrm>
+                    <a:prstGeom prst="rect">
+                      <a:avLst/>
+                    </a:prstGeom>
+                    <a:ln w="12700" cap="flat">
+                      <a:noFill/>
+                      <a:miter lim="400000"/>
+                    </a:ln>
+                    <a:effectLst/>
+                  </pic:spPr>
+                </pic:pic>
+              </a:graphicData>
+            </a:graphic>
+          </wp:anchor>
+        </w:drawing>
+      </w:r>
+    </w:p>
     <w:sectPr>
-      <w:headerReference w:type="default" r:id="rId4"/>
-      <w:footerReference w:type="default" r:id="rId5"/>
+      <w:headerReference w:type="default" r:id="rId5"/>
+      <w:footerReference w:type="default" r:id="rId6"/>
       <w:pgSz w:w="11900" w:h="16840" w:orient="portrait"/>
       <w:pgMar w:top="1598" w:right="1240" w:bottom="1440" w:left="1240" w:header="1195" w:footer="864"/>
       <w:bidi w:val="0"/>
@@ -592,7 +677,7 @@
       <w:fldChar w:fldCharType="separate" w:fldLock="0"/>
     </w:r>
     <w:r>
-      <w:t>1</w:t>
+      <w:t>2</w:t>
     </w:r>
     <w:r>
       <w:rPr/>
@@ -608,259 +693,6 @@
     <w:r/>
   </w:p>
 </w:hdr>
-</file>
-
-<file path=word/numbering.xml><?xml version="1.0" encoding="utf-8"?>
-<w:numbering xmlns:w="http://schemas.openxmlformats.org/wordprocessingml/2006/main" xmlns:wp="http://schemas.openxmlformats.org/drawingml/2006/wordprocessingDrawing" xmlns:w14="http://schemas.microsoft.com/office/word/2010/wordml" xmlns:r="http://schemas.openxmlformats.org/officeDocument/2006/relationships" xmlns:v="urn:schemas-microsoft-com:vml" xmlns:o="urn:schemas-microsoft-com:office:office">
-  <w:abstractNum w:abstractNumId="0">
-    <w:multiLevelType w:val="hybridMultilevel"/>
-    <w:numStyleLink w:val="숫자"/>
-  </w:abstractNum>
-  <w:abstractNum w:abstractNumId="1">
-    <w:multiLevelType w:val="hybridMultilevel"/>
-    <w:styleLink w:val="숫자"/>
-    <w:lvl w:ilvl="0">
-      <w:start w:val="1"/>
-      <w:numFmt w:val="decimal"/>
-      <w:suff w:val="tab"/>
-      <w:lvlText w:val="%1."/>
-      <w:lvlJc w:val="left"/>
-      <w:pPr>
-        <w:ind w:left="393" w:hanging="393"/>
-      </w:pPr>
-      <w:rPr>
-        <w:rFonts w:hAnsi="Arial Unicode MS"/>
-        <w:caps w:val="0"/>
-        <w:smallCaps w:val="0"/>
-        <w:strike w:val="0"/>
-        <w:dstrike w:val="0"/>
-        <w:outline w:val="0"/>
-        <w:emboss w:val="0"/>
-        <w:imprint w:val="0"/>
-        <w:spacing w:val="0"/>
-        <w:w w:val="100"/>
-        <w:kern w:val="0"/>
-        <w:position w:val="0"/>
-        <w:highlight w:val="none"/>
-        <w:vertAlign w:val="baseline"/>
-      </w:rPr>
-    </w:lvl>
-    <w:lvl w:ilvl="1">
-      <w:start w:val="1"/>
-      <w:numFmt w:val="decimal"/>
-      <w:suff w:val="tab"/>
-      <w:lvlText w:val="%2."/>
-      <w:lvlJc w:val="left"/>
-      <w:pPr>
-        <w:ind w:left="753" w:hanging="393"/>
-      </w:pPr>
-      <w:rPr>
-        <w:rFonts w:hAnsi="Arial Unicode MS"/>
-        <w:caps w:val="0"/>
-        <w:smallCaps w:val="0"/>
-        <w:strike w:val="0"/>
-        <w:dstrike w:val="0"/>
-        <w:outline w:val="0"/>
-        <w:emboss w:val="0"/>
-        <w:imprint w:val="0"/>
-        <w:spacing w:val="0"/>
-        <w:w w:val="100"/>
-        <w:kern w:val="0"/>
-        <w:position w:val="0"/>
-        <w:highlight w:val="none"/>
-        <w:vertAlign w:val="baseline"/>
-      </w:rPr>
-    </w:lvl>
-    <w:lvl w:ilvl="2">
-      <w:start w:val="1"/>
-      <w:numFmt w:val="decimal"/>
-      <w:suff w:val="tab"/>
-      <w:lvlText w:val="%3."/>
-      <w:lvlJc w:val="left"/>
-      <w:pPr>
-        <w:ind w:left="1113" w:hanging="393"/>
-      </w:pPr>
-      <w:rPr>
-        <w:rFonts w:hAnsi="Arial Unicode MS"/>
-        <w:caps w:val="0"/>
-        <w:smallCaps w:val="0"/>
-        <w:strike w:val="0"/>
-        <w:dstrike w:val="0"/>
-        <w:outline w:val="0"/>
-        <w:emboss w:val="0"/>
-        <w:imprint w:val="0"/>
-        <w:spacing w:val="0"/>
-        <w:w w:val="100"/>
-        <w:kern w:val="0"/>
-        <w:position w:val="0"/>
-        <w:highlight w:val="none"/>
-        <w:vertAlign w:val="baseline"/>
-      </w:rPr>
-    </w:lvl>
-    <w:lvl w:ilvl="3">
-      <w:start w:val="1"/>
-      <w:numFmt w:val="decimal"/>
-      <w:suff w:val="tab"/>
-      <w:lvlText w:val="%4."/>
-      <w:lvlJc w:val="left"/>
-      <w:pPr>
-        <w:ind w:left="1473" w:hanging="393"/>
-      </w:pPr>
-      <w:rPr>
-        <w:rFonts w:hAnsi="Arial Unicode MS"/>
-        <w:caps w:val="0"/>
-        <w:smallCaps w:val="0"/>
-        <w:strike w:val="0"/>
-        <w:dstrike w:val="0"/>
-        <w:outline w:val="0"/>
-        <w:emboss w:val="0"/>
-        <w:imprint w:val="0"/>
-        <w:spacing w:val="0"/>
-        <w:w w:val="100"/>
-        <w:kern w:val="0"/>
-        <w:position w:val="0"/>
-        <w:highlight w:val="none"/>
-        <w:vertAlign w:val="baseline"/>
-      </w:rPr>
-    </w:lvl>
-    <w:lvl w:ilvl="4">
-      <w:start w:val="1"/>
-      <w:numFmt w:val="decimal"/>
-      <w:suff w:val="tab"/>
-      <w:lvlText w:val="%5."/>
-      <w:lvlJc w:val="left"/>
-      <w:pPr>
-        <w:ind w:left="1833" w:hanging="393"/>
-      </w:pPr>
-      <w:rPr>
-        <w:rFonts w:hAnsi="Arial Unicode MS"/>
-        <w:caps w:val="0"/>
-        <w:smallCaps w:val="0"/>
-        <w:strike w:val="0"/>
-        <w:dstrike w:val="0"/>
-        <w:outline w:val="0"/>
-        <w:emboss w:val="0"/>
-        <w:imprint w:val="0"/>
-        <w:spacing w:val="0"/>
-        <w:w w:val="100"/>
-        <w:kern w:val="0"/>
-        <w:position w:val="0"/>
-        <w:highlight w:val="none"/>
-        <w:vertAlign w:val="baseline"/>
-      </w:rPr>
-    </w:lvl>
-    <w:lvl w:ilvl="5">
-      <w:start w:val="1"/>
-      <w:numFmt w:val="decimal"/>
-      <w:suff w:val="tab"/>
-      <w:lvlText w:val="%6."/>
-      <w:lvlJc w:val="left"/>
-      <w:pPr>
-        <w:ind w:left="2193" w:hanging="393"/>
-      </w:pPr>
-      <w:rPr>
-        <w:rFonts w:hAnsi="Arial Unicode MS"/>
-        <w:caps w:val="0"/>
-        <w:smallCaps w:val="0"/>
-        <w:strike w:val="0"/>
-        <w:dstrike w:val="0"/>
-        <w:outline w:val="0"/>
-        <w:emboss w:val="0"/>
-        <w:imprint w:val="0"/>
-        <w:spacing w:val="0"/>
-        <w:w w:val="100"/>
-        <w:kern w:val="0"/>
-        <w:position w:val="0"/>
-        <w:highlight w:val="none"/>
-        <w:vertAlign w:val="baseline"/>
-      </w:rPr>
-    </w:lvl>
-    <w:lvl w:ilvl="6">
-      <w:start w:val="1"/>
-      <w:numFmt w:val="decimal"/>
-      <w:suff w:val="tab"/>
-      <w:lvlText w:val="%7."/>
-      <w:lvlJc w:val="left"/>
-      <w:pPr>
-        <w:ind w:left="2553" w:hanging="393"/>
-      </w:pPr>
-      <w:rPr>
-        <w:rFonts w:hAnsi="Arial Unicode MS"/>
-        <w:caps w:val="0"/>
-        <w:smallCaps w:val="0"/>
-        <w:strike w:val="0"/>
-        <w:dstrike w:val="0"/>
-        <w:outline w:val="0"/>
-        <w:emboss w:val="0"/>
-        <w:imprint w:val="0"/>
-        <w:spacing w:val="0"/>
-        <w:w w:val="100"/>
-        <w:kern w:val="0"/>
-        <w:position w:val="0"/>
-        <w:highlight w:val="none"/>
-        <w:vertAlign w:val="baseline"/>
-      </w:rPr>
-    </w:lvl>
-    <w:lvl w:ilvl="7">
-      <w:start w:val="1"/>
-      <w:numFmt w:val="decimal"/>
-      <w:suff w:val="tab"/>
-      <w:lvlText w:val="%8."/>
-      <w:lvlJc w:val="left"/>
-      <w:pPr>
-        <w:ind w:left="2913" w:hanging="393"/>
-      </w:pPr>
-      <w:rPr>
-        <w:rFonts w:hAnsi="Arial Unicode MS"/>
-        <w:caps w:val="0"/>
-        <w:smallCaps w:val="0"/>
-        <w:strike w:val="0"/>
-        <w:dstrike w:val="0"/>
-        <w:outline w:val="0"/>
-        <w:emboss w:val="0"/>
-        <w:imprint w:val="0"/>
-        <w:spacing w:val="0"/>
-        <w:w w:val="100"/>
-        <w:kern w:val="0"/>
-        <w:position w:val="0"/>
-        <w:highlight w:val="none"/>
-        <w:vertAlign w:val="baseline"/>
-      </w:rPr>
-    </w:lvl>
-    <w:lvl w:ilvl="8">
-      <w:start w:val="1"/>
-      <w:numFmt w:val="decimal"/>
-      <w:suff w:val="tab"/>
-      <w:lvlText w:val="%9."/>
-      <w:lvlJc w:val="left"/>
-      <w:pPr>
-        <w:ind w:left="3273" w:hanging="393"/>
-      </w:pPr>
-      <w:rPr>
-        <w:rFonts w:hAnsi="Arial Unicode MS"/>
-        <w:caps w:val="0"/>
-        <w:smallCaps w:val="0"/>
-        <w:strike w:val="0"/>
-        <w:dstrike w:val="0"/>
-        <w:outline w:val="0"/>
-        <w:emboss w:val="0"/>
-        <w:imprint w:val="0"/>
-        <w:spacing w:val="0"/>
-        <w:w w:val="100"/>
-        <w:kern w:val="0"/>
-        <w:position w:val="0"/>
-        <w:highlight w:val="none"/>
-        <w:vertAlign w:val="baseline"/>
-      </w:rPr>
-    </w:lvl>
-  </w:abstractNum>
-  <w:num w:numId="1">
-    <w:abstractNumId w:val="1"/>
-  </w:num>
-  <w:num w:numId="2">
-    <w:abstractNumId w:val="0"/>
-  </w:num>
-</w:numbering>
 </file>
 
 <file path=word/styles.xml><?xml version="1.0" encoding="utf-8"?>
@@ -1168,14 +1000,6 @@
       <w:lang w:val="en-US"/>
     </w:rPr>
   </w:style>
-  <w:style w:type="numbering" w:styleId="숫자">
-    <w:name w:val="숫자"/>
-    <w:pPr>
-      <w:numPr>
-        <w:numId w:val="1"/>
-      </w:numPr>
-    </w:pPr>
-  </w:style>
 </w:styles>
 </file>
 

</xml_diff>